<commit_message>
Add main7_5.c Update Homeworks.docx
</commit_message>
<xml_diff>
--- a/Homeworks.docx
+++ b/Homeworks.docx
@@ -1755,7 +1755,7 @@
           <v:shape id="_x0000_i1025" type="#_x0000_t75" style="width:264.75pt;height:512.25pt" o:ole="">
             <v:imagedata r:id="rId5" o:title=""/>
           </v:shape>
-          <o:OLEObject Type="Embed" ProgID="PBrush" ShapeID="_x0000_i1025" DrawAspect="Content" ObjectID="_1759227058" r:id="rId6"/>
+          <o:OLEObject Type="Embed" ProgID="PBrush" ShapeID="_x0000_i1025" DrawAspect="Content" ObjectID="_1759227699" r:id="rId6"/>
         </w:object>
       </w:r>
     </w:p>
@@ -4604,17 +4604,8 @@
       <w:pPr>
         <w:spacing w:after="0" w:line="240" w:lineRule="auto"/>
       </w:pPr>
-    </w:p>
-    <w:p>
-      <w:pPr>
-        <w:spacing w:after="0" w:line="240" w:lineRule="auto"/>
-      </w:pPr>
-    </w:p>
-    <w:p>
-      <w:pPr>
-        <w:spacing w:after="0" w:line="240" w:lineRule="auto"/>
-      </w:pPr>
-      <w:r>
+      <w:r>
+        <w:lastRenderedPageBreak/>
         <w:t>Задача 5. Вторая с конца ноль</w:t>
       </w:r>
     </w:p>
@@ -4650,6 +4641,11 @@
       <w:r>
         <w:t xml:space="preserve"> ноль</w:t>
       </w:r>
+    </w:p>
+    <w:p>
+      <w:pPr>
+        <w:spacing w:after="0" w:line="240" w:lineRule="auto"/>
+      </w:pPr>
     </w:p>
     <w:p>
       <w:pPr>

</xml_diff>